<commit_message>
Re #350 updated deployment notes to reflect correct scope of country kitchen changes
</commit_message>
<xml_diff>
--- a/deployments/2016-09-28-flyer-exception-ck-updates-admin-fix/flyer-exception-period-CK-updates-and-admin-fix.docx
+++ b/deployments/2016-09-28-flyer-exception-ck-updates-admin-fix/flyer-exception-period-CK-updates-and-admin-fix.docx
@@ -639,80 +639,6 @@
                 <w:szCs w:val="20"/>
                 <w:rtl w:val="0"/>
               </w:rPr>
-              <w:t xml:space="preserve">Sean Macdonald</w:t>
-            </w:r>
-          </w:p>
-        </w:tc>
-        <w:tc>
-          <w:tcPr>
-            <w:tcMar>
-              <w:top w:w="100.0" w:type="dxa"/>
-              <w:left w:w="100.0" w:type="dxa"/>
-              <w:bottom w:w="100.0" w:type="dxa"/>
-              <w:right w:w="100.0" w:type="dxa"/>
-            </w:tcMar>
-          </w:tcPr>
-          <w:p>
-            <w:pPr>
-              <w:widowControl w:val="0"/>
-              <w:spacing w:line="240" w:lineRule="auto"/>
-              <w:contextualSpacing w:val="0"/>
-            </w:pPr>
-            <w:r>
-              <w:rPr>
-                <w:sz w:val="20"/>
-                <w:szCs w:val="20"/>
-                <w:rtl w:val="0"/>
-              </w:rPr>
-              <w:t xml:space="preserve">DevOps</w:t>
-            </w:r>
-          </w:p>
-        </w:tc>
-        <w:tc>
-          <w:tcPr>
-            <w:tcMar>
-              <w:top w:w="100.0" w:type="dxa"/>
-              <w:left w:w="100.0" w:type="dxa"/>
-              <w:bottom w:w="100.0" w:type="dxa"/>
-              <w:right w:w="100.0" w:type="dxa"/>
-            </w:tcMar>
-          </w:tcPr>
-          <w:p>
-            <w:pPr>
-              <w:widowControl w:val="0"/>
-              <w:spacing w:line="240" w:lineRule="auto"/>
-              <w:contextualSpacing w:val="0"/>
-            </w:pPr>
-            <w:r>
-              <w:rPr>
-                <w:rtl w:val="0"/>
-              </w:rPr>
-            </w:r>
-          </w:p>
-        </w:tc>
-      </w:tr>
-      <w:tr>
-        <w:tc>
-          <w:tcPr>
-            <w:tcMar>
-              <w:top w:w="100.0" w:type="dxa"/>
-              <w:left w:w="100.0" w:type="dxa"/>
-              <w:bottom w:w="100.0" w:type="dxa"/>
-              <w:right w:w="100.0" w:type="dxa"/>
-            </w:tcMar>
-          </w:tcPr>
-          <w:p>
-            <w:pPr>
-              <w:widowControl w:val="0"/>
-              <w:spacing w:line="240" w:lineRule="auto"/>
-              <w:contextualSpacing w:val="0"/>
-            </w:pPr>
-            <w:r>
-              <w:rPr>
-                <w:sz w:val="20"/>
-                <w:szCs w:val="20"/>
-                <w:rtl w:val="0"/>
-              </w:rPr>
               <w:t xml:space="preserve">Victoria Gagliano-Veiga</w:t>
             </w:r>
           </w:p>
@@ -765,6 +691,74 @@
           </w:p>
         </w:tc>
       </w:tr>
+      <w:tr>
+        <w:tc>
+          <w:tcPr>
+            <w:tcMar>
+              <w:top w:w="100.0" w:type="dxa"/>
+              <w:left w:w="100.0" w:type="dxa"/>
+              <w:bottom w:w="100.0" w:type="dxa"/>
+              <w:right w:w="100.0" w:type="dxa"/>
+            </w:tcMar>
+          </w:tcPr>
+          <w:p>
+            <w:pPr>
+              <w:widowControl w:val="0"/>
+              <w:spacing w:line="240" w:lineRule="auto"/>
+              <w:contextualSpacing w:val="0"/>
+            </w:pPr>
+            <w:r>
+              <w:rPr>
+                <w:rtl w:val="0"/>
+              </w:rPr>
+            </w:r>
+          </w:p>
+        </w:tc>
+        <w:tc>
+          <w:tcPr>
+            <w:tcMar>
+              <w:top w:w="100.0" w:type="dxa"/>
+              <w:left w:w="100.0" w:type="dxa"/>
+              <w:bottom w:w="100.0" w:type="dxa"/>
+              <w:right w:w="100.0" w:type="dxa"/>
+            </w:tcMar>
+          </w:tcPr>
+          <w:p>
+            <w:pPr>
+              <w:widowControl w:val="0"/>
+              <w:spacing w:line="240" w:lineRule="auto"/>
+              <w:contextualSpacing w:val="0"/>
+            </w:pPr>
+            <w:r>
+              <w:rPr>
+                <w:rtl w:val="0"/>
+              </w:rPr>
+            </w:r>
+          </w:p>
+        </w:tc>
+        <w:tc>
+          <w:tcPr>
+            <w:tcMar>
+              <w:top w:w="100.0" w:type="dxa"/>
+              <w:left w:w="100.0" w:type="dxa"/>
+              <w:bottom w:w="100.0" w:type="dxa"/>
+              <w:right w:w="100.0" w:type="dxa"/>
+            </w:tcMar>
+          </w:tcPr>
+          <w:p>
+            <w:pPr>
+              <w:widowControl w:val="0"/>
+              <w:spacing w:line="240" w:lineRule="auto"/>
+              <w:contextualSpacing w:val="0"/>
+            </w:pPr>
+            <w:r>
+              <w:rPr>
+                <w:rtl w:val="0"/>
+              </w:rPr>
+            </w:r>
+          </w:p>
+        </w:tc>
+      </w:tr>
     </w:tbl>
     <w:p>
       <w:pPr>
@@ -833,7 +827,7 @@
           <w:szCs w:val="20"/>
           <w:rtl w:val="0"/>
         </w:rPr>
-        <w:t xml:space="preserve">Addition of temporary code to flyerLoader.js file to accommodate for 2-week flyer duration from September 30th-October 13th in comparison to usual single week flyer duration. A banner update will also be made to the Country Kitchen page, as well as an update to the featured pies image within the ‘Baked Goods’ section. This change will be handled via an SQL script. There is also a fix to the processing of applications on the careers page which consumes the custom API. The API server will need to be restarted on production as part of these updates.</w:t>
+        <w:t xml:space="preserve">Addition of temporary code to flyerLoader.js file to accommodate for 2-week flyer duration from September 30th-October 13th in comparison to usual single week flyer duration. </w:t>
       </w:r>
     </w:p>
     <w:p>
@@ -843,8 +837,11 @@
       </w:pPr>
       <w:r>
         <w:rPr>
-          <w:rtl w:val="0"/>
-        </w:rPr>
+          <w:sz w:val="20"/>
+          <w:szCs w:val="20"/>
+          <w:rtl w:val="0"/>
+        </w:rPr>
+        <w:t xml:space="preserve">A banner update will also be made to the Country Kitchen page, as well as an update to the featured pies image within the ‘Baked Goods’ section. </w:t>
       </w:r>
     </w:p>
     <w:p>
@@ -858,6 +855,31 @@
           <w:szCs w:val="20"/>
           <w:rtl w:val="0"/>
         </w:rPr>
+        <w:t xml:space="preserve">There is also a fix to the processing of applications on the careers page which consumes the careers API. The production-level API server will need to be restarted as part of these updates.</w:t>
+      </w:r>
+    </w:p>
+    <w:p>
+      <w:pPr>
+        <w:ind w:firstLine="720"/>
+        <w:contextualSpacing w:val="0"/>
+      </w:pPr>
+      <w:r>
+        <w:rPr>
+          <w:rtl w:val="0"/>
+        </w:rPr>
+      </w:r>
+    </w:p>
+    <w:p>
+      <w:pPr>
+        <w:ind w:firstLine="720"/>
+        <w:contextualSpacing w:val="0"/>
+      </w:pPr>
+      <w:r>
+        <w:rPr>
+          <w:sz w:val="20"/>
+          <w:szCs w:val="20"/>
+          <w:rtl w:val="0"/>
+        </w:rPr>
         <w:t xml:space="preserve">The following files will be added/affected by this deployment:</w:t>
       </w:r>
     </w:p>
@@ -934,6 +956,75 @@
           <w:rtl w:val="0"/>
         </w:rPr>
         <w:t xml:space="preserve">Country Kitchen Updates:</w:t>
+      </w:r>
+    </w:p>
+    <w:p>
+      <w:pPr>
+        <w:ind w:firstLine="720"/>
+        <w:contextualSpacing w:val="0"/>
+      </w:pPr>
+      <w:r>
+        <w:rPr>
+          <w:color w:val="f1c232"/>
+          <w:sz w:val="20"/>
+          <w:szCs w:val="20"/>
+          <w:rtl w:val="0"/>
+        </w:rPr>
+        <w:t xml:space="preserve">Updated:</w:t>
+      </w:r>
+      <w:r>
+        <w:rPr>
+          <w:sz w:val="20"/>
+          <w:szCs w:val="20"/>
+          <w:rtl w:val="0"/>
+        </w:rPr>
+        <w:t xml:space="preserve"> htdocs/prod/web/assets/images/ck_banner_sep23_tn-logo-flatten.jpg</w:t>
+      </w:r>
+    </w:p>
+    <w:p>
+      <w:pPr>
+        <w:ind w:firstLine="720"/>
+        <w:contextualSpacing w:val="0"/>
+      </w:pPr>
+      <w:r>
+        <w:rPr>
+          <w:color w:val="f1c232"/>
+          <w:sz w:val="20"/>
+          <w:szCs w:val="20"/>
+          <w:rtl w:val="0"/>
+        </w:rPr>
+        <w:t xml:space="preserve">Updated:</w:t>
+      </w:r>
+      <w:r>
+        <w:rPr>
+          <w:sz w:val="20"/>
+          <w:szCs w:val="20"/>
+          <w:rtl w:val="0"/>
+        </w:rPr>
+        <w:t xml:space="preserve"> htdocs/prod/web/assets/images/ck_banner_mobile.jpg</w:t>
+      </w:r>
+    </w:p>
+    <w:p>
+      <w:pPr>
+        <w:ind w:firstLine="720"/>
+        <w:contextualSpacing w:val="0"/>
+      </w:pPr>
+      <w:r>
+        <w:rPr>
+          <w:color w:val="f1c232"/>
+          <w:sz w:val="20"/>
+          <w:szCs w:val="20"/>
+          <w:rtl w:val="0"/>
+        </w:rPr>
+        <w:t xml:space="preserve">Updated:</w:t>
+      </w:r>
+      <w:r>
+        <w:rPr>
+          <w:sz w:val="20"/>
+          <w:szCs w:val="20"/>
+          <w:rtl w:val="0"/>
+        </w:rPr>
+        <w:t xml:space="preserve"> htdocs/prod/web/assets/images/country-kitchen/products/ck_baked-goods_pies.jpg</w:t>
       </w:r>
     </w:p>
     <w:p>
@@ -1073,33 +1164,6 @@
         </w:rPr>
         <w:t xml:space="preserve">#349 - Addition of temporary code for exception in flyer duration</w:t>
       </w:r>
-      <w:r>
-        <w:rPr>
-          <w:rtl w:val="0"/>
-        </w:rPr>
-      </w:r>
-    </w:p>
-    <w:p>
-      <w:pPr>
-        <w:pStyle w:val="Heading1"/>
-        <w:contextualSpacing w:val="0"/>
-      </w:pPr>
-      <w:bookmarkStart w:colFirst="0" w:colLast="0" w:name="_kj6w74z7tui" w:id="5"/>
-      <w:bookmarkEnd w:id="5"/>
-      <w:r>
-        <w:rPr>
-          <w:rFonts w:ascii="Arial" w:cs="Arial" w:eastAsia="Arial" w:hAnsi="Arial"/>
-          <w:rtl w:val="0"/>
-        </w:rPr>
-        <w:t xml:space="preserve">Bug </w:t>
-      </w:r>
-      <w:r>
-        <w:rPr>
-          <w:rFonts w:ascii="Arial" w:cs="Arial" w:eastAsia="Arial" w:hAnsi="Arial"/>
-          <w:rtl w:val="0"/>
-        </w:rPr>
-        <w:t xml:space="preserve">Fixes</w:t>
-      </w:r>
     </w:p>
     <w:p>
       <w:pPr>
@@ -1112,15 +1176,16 @@
         <w:rPr>
           <w:sz w:val="20"/>
           <w:szCs w:val="20"/>
-        </w:rPr>
-      </w:pPr>
-      <w:r>
-        <w:rPr>
-          <w:sz w:val="20"/>
-          <w:szCs w:val="20"/>
-          <w:rtl w:val="0"/>
-        </w:rPr>
-        <w:t xml:space="preserve">Application processing from public site to applicant admin site now allows for proper handling of files to S3 inclusive of Word docs</w:t>
+          <w:u w:val="none"/>
+        </w:rPr>
+      </w:pPr>
+      <w:r>
+        <w:rPr>
+          <w:sz w:val="20"/>
+          <w:szCs w:val="20"/>
+          <w:rtl w:val="0"/>
+        </w:rPr>
+        <w:t xml:space="preserve">#350 - Updates to Country Kitchen page assets</w:t>
       </w:r>
       <w:r>
         <w:rPr>
@@ -1133,14 +1198,21 @@
         <w:pStyle w:val="Heading1"/>
         <w:contextualSpacing w:val="0"/>
       </w:pPr>
-      <w:bookmarkStart w:colFirst="0" w:colLast="0" w:name="_n94v7fgprrhe" w:id="6"/>
-      <w:bookmarkEnd w:id="6"/>
+      <w:bookmarkStart w:colFirst="0" w:colLast="0" w:name="_kj6w74z7tui" w:id="5"/>
+      <w:bookmarkEnd w:id="5"/>
       <w:r>
         <w:rPr>
           <w:rFonts w:ascii="Arial" w:cs="Arial" w:eastAsia="Arial" w:hAnsi="Arial"/>
           <w:rtl w:val="0"/>
         </w:rPr>
-        <w:t xml:space="preserve">Known Issues</w:t>
+        <w:t xml:space="preserve">Bug </w:t>
+      </w:r>
+      <w:r>
+        <w:rPr>
+          <w:rFonts w:ascii="Arial" w:cs="Arial" w:eastAsia="Arial" w:hAnsi="Arial"/>
+          <w:rtl w:val="0"/>
+        </w:rPr>
+        <w:t xml:space="preserve">Fixes</w:t>
       </w:r>
     </w:p>
     <w:p>
@@ -1158,6 +1230,48 @@
       </w:pPr>
       <w:r>
         <w:rPr>
+          <w:sz w:val="20"/>
+          <w:szCs w:val="20"/>
+          <w:rtl w:val="0"/>
+        </w:rPr>
+        <w:t xml:space="preserve">Application processing from public site to applicant admin site now allows for proper handling of files to S3 inclusive of Word docs</w:t>
+      </w:r>
+      <w:r>
+        <w:rPr>
+          <w:rtl w:val="0"/>
+        </w:rPr>
+      </w:r>
+    </w:p>
+    <w:p>
+      <w:pPr>
+        <w:pStyle w:val="Heading1"/>
+        <w:contextualSpacing w:val="0"/>
+      </w:pPr>
+      <w:bookmarkStart w:colFirst="0" w:colLast="0" w:name="_n94v7fgprrhe" w:id="6"/>
+      <w:bookmarkEnd w:id="6"/>
+      <w:r>
+        <w:rPr>
+          <w:rFonts w:ascii="Arial" w:cs="Arial" w:eastAsia="Arial" w:hAnsi="Arial"/>
+          <w:rtl w:val="0"/>
+        </w:rPr>
+        <w:t xml:space="preserve">Known Issues</w:t>
+      </w:r>
+    </w:p>
+    <w:p>
+      <w:pPr>
+        <w:numPr>
+          <w:ilvl w:val="0"/>
+          <w:numId w:val="2"/>
+        </w:numPr>
+        <w:ind w:left="720" w:hanging="360"/>
+        <w:contextualSpacing w:val="1"/>
+        <w:rPr>
+          <w:sz w:val="20"/>
+          <w:szCs w:val="20"/>
+        </w:rPr>
+      </w:pPr>
+      <w:r>
+        <w:rPr>
           <w:rtl w:val="0"/>
         </w:rPr>
         <w:t xml:space="preserve">If these changes are not pushed to production, the flyer page will not function as expected. The Country Kitchen page may contain outdated assets, and the applicant admin site will remain with a bug when attempting to open files provided in Word format.</w:t>
@@ -1184,6 +1298,11 @@
           <w:rtl w:val="0"/>
         </w:rPr>
         <w:t xml:space="preserve">Deployment Instructions</w:t>
+      </w:r>
+      <w:r>
+        <w:rPr>
+          <w:rtl w:val="0"/>
+        </w:rPr>
       </w:r>
     </w:p>
     <w:p>
@@ -1197,15 +1316,16 @@
         <w:rPr>
           <w:sz w:val="20"/>
           <w:szCs w:val="20"/>
-        </w:rPr>
-      </w:pPr>
-      <w:r>
-        <w:rPr>
-          <w:sz w:val="20"/>
-          <w:szCs w:val="20"/>
-          <w:rtl w:val="0"/>
-        </w:rPr>
-        <w:t xml:space="preserve">Make backups of all relevant files (primarily in reference to production DB)</w:t>
+          <w:u w:val="none"/>
+        </w:rPr>
+      </w:pPr>
+      <w:r>
+        <w:rPr>
+          <w:sz w:val="20"/>
+          <w:szCs w:val="20"/>
+          <w:rtl w:val="0"/>
+        </w:rPr>
+        <w:t xml:space="preserve">Merge commit XXX to master using Assembla SSH Tool for updating production</w:t>
       </w:r>
     </w:p>
     <w:p>
@@ -1219,29 +1339,6 @@
         <w:rPr>
           <w:sz w:val="20"/>
           <w:szCs w:val="20"/>
-          <w:u w:val="none"/>
-        </w:rPr>
-      </w:pPr>
-      <w:r>
-        <w:rPr>
-          <w:sz w:val="20"/>
-          <w:szCs w:val="20"/>
-          <w:rtl w:val="0"/>
-        </w:rPr>
-        <w:t xml:space="preserve">Merge commit XXX to master using Assembla SSH Tool for updating production</w:t>
-      </w:r>
-    </w:p>
-    <w:p>
-      <w:pPr>
-        <w:numPr>
-          <w:ilvl w:val="0"/>
-          <w:numId w:val="4"/>
-        </w:numPr>
-        <w:ind w:left="720" w:hanging="360"/>
-        <w:contextualSpacing w:val="1"/>
-        <w:rPr>
-          <w:sz w:val="20"/>
-          <w:szCs w:val="20"/>
         </w:rPr>
       </w:pPr>
       <w:r>
@@ -1264,7 +1361,6 @@
         <w:rPr>
           <w:sz w:val="20"/>
           <w:szCs w:val="20"/>
-          <w:u w:val="none"/>
         </w:rPr>
       </w:pPr>
       <w:r>
@@ -1287,7 +1383,6 @@
         <w:rPr>
           <w:sz w:val="20"/>
           <w:szCs w:val="20"/>
-          <w:u w:val="none"/>
         </w:rPr>
       </w:pPr>
       <w:r>
@@ -1331,7 +1426,7 @@
       <w:pPr>
         <w:numPr>
           <w:ilvl w:val="0"/>
-          <w:numId w:val="5"/>
+          <w:numId w:val="4"/>
         </w:numPr>
         <w:ind w:left="720" w:hanging="360"/>
         <w:contextualSpacing w:val="1"/>
@@ -2170,116 +2265,6 @@
       </w:rPr>
     </w:lvl>
   </w:abstractNum>
-  <w:abstractNum w:abstractNumId="5">
-    <w:lvl w:ilvl="0">
-      <w:start w:val="1"/>
-      <w:numFmt w:val="decimal"/>
-      <w:lvlText w:val="%1."/>
-      <w:lvlJc w:val="left"/>
-      <w:pPr>
-        <w:ind w:left="720" w:firstLine="360"/>
-      </w:pPr>
-      <w:rPr>
-        <w:u w:val="none"/>
-      </w:rPr>
-    </w:lvl>
-    <w:lvl w:ilvl="1">
-      <w:start w:val="1"/>
-      <w:numFmt w:val="lowerLetter"/>
-      <w:lvlText w:val="%2."/>
-      <w:lvlJc w:val="left"/>
-      <w:pPr>
-        <w:ind w:left="1440" w:firstLine="1080"/>
-      </w:pPr>
-      <w:rPr>
-        <w:u w:val="none"/>
-      </w:rPr>
-    </w:lvl>
-    <w:lvl w:ilvl="2">
-      <w:start w:val="1"/>
-      <w:numFmt w:val="lowerRoman"/>
-      <w:lvlText w:val="%3."/>
-      <w:lvlJc w:val="right"/>
-      <w:pPr>
-        <w:ind w:left="2160" w:firstLine="1800"/>
-      </w:pPr>
-      <w:rPr>
-        <w:u w:val="none"/>
-      </w:rPr>
-    </w:lvl>
-    <w:lvl w:ilvl="3">
-      <w:start w:val="1"/>
-      <w:numFmt w:val="decimal"/>
-      <w:lvlText w:val="%4."/>
-      <w:lvlJc w:val="left"/>
-      <w:pPr>
-        <w:ind w:left="2880" w:firstLine="2520"/>
-      </w:pPr>
-      <w:rPr>
-        <w:u w:val="none"/>
-      </w:rPr>
-    </w:lvl>
-    <w:lvl w:ilvl="4">
-      <w:start w:val="1"/>
-      <w:numFmt w:val="lowerLetter"/>
-      <w:lvlText w:val="%5."/>
-      <w:lvlJc w:val="left"/>
-      <w:pPr>
-        <w:ind w:left="3600" w:firstLine="3240"/>
-      </w:pPr>
-      <w:rPr>
-        <w:u w:val="none"/>
-      </w:rPr>
-    </w:lvl>
-    <w:lvl w:ilvl="5">
-      <w:start w:val="1"/>
-      <w:numFmt w:val="lowerRoman"/>
-      <w:lvlText w:val="%6."/>
-      <w:lvlJc w:val="right"/>
-      <w:pPr>
-        <w:ind w:left="4320" w:firstLine="3960"/>
-      </w:pPr>
-      <w:rPr>
-        <w:u w:val="none"/>
-      </w:rPr>
-    </w:lvl>
-    <w:lvl w:ilvl="6">
-      <w:start w:val="1"/>
-      <w:numFmt w:val="decimal"/>
-      <w:lvlText w:val="%7."/>
-      <w:lvlJc w:val="left"/>
-      <w:pPr>
-        <w:ind w:left="5040" w:firstLine="4680"/>
-      </w:pPr>
-      <w:rPr>
-        <w:u w:val="none"/>
-      </w:rPr>
-    </w:lvl>
-    <w:lvl w:ilvl="7">
-      <w:start w:val="1"/>
-      <w:numFmt w:val="lowerLetter"/>
-      <w:lvlText w:val="%8."/>
-      <w:lvlJc w:val="left"/>
-      <w:pPr>
-        <w:ind w:left="5760" w:firstLine="5400"/>
-      </w:pPr>
-      <w:rPr>
-        <w:u w:val="none"/>
-      </w:rPr>
-    </w:lvl>
-    <w:lvl w:ilvl="8">
-      <w:start w:val="1"/>
-      <w:numFmt w:val="lowerRoman"/>
-      <w:lvlText w:val="%9."/>
-      <w:lvlJc w:val="right"/>
-      <w:pPr>
-        <w:ind w:left="6480" w:firstLine="6120"/>
-      </w:pPr>
-      <w:rPr>
-        <w:u w:val="none"/>
-      </w:rPr>
-    </w:lvl>
-  </w:abstractNum>
   <w:num w:numId="1">
     <w:abstractNumId w:val="1"/>
   </w:num>
@@ -2291,9 +2276,6 @@
   </w:num>
   <w:num w:numId="4">
     <w:abstractNumId w:val="4"/>
-  </w:num>
-  <w:num w:numId="5">
-    <w:abstractNumId w:val="5"/>
   </w:num>
 </w:numbering>
 </file>

</xml_diff>